<commit_message>
TS 1.2 Jatai Tamil Corrections - 29/11/2022
</commit_message>
<xml_diff>
--- a/TS Jatai Ghanam Project/TS 1.2/TS 1.2 Jatai Tamil Corrections.docx
+++ b/TS Jatai Ghanam Project/TS 1.2/TS 1.2 Jatai Tamil Corrections.docx
@@ -30696,10 +30696,107 @@
             <w:r>
               <w:rPr>
                 <w:rFonts w:cs="BRH Devanagari Extra"/>
+                <w:b/>
+                <w:bCs/>
                 <w:color w:val="000000"/>
                 <w:szCs w:val="40"/>
               </w:rPr>
               <w:t>1</w:t>
+            </w:r>
+            <w:r>
+              <w:rPr>
+                <w:rFonts w:ascii="BRH Devanagari Extra" w:hAnsi="BRH Devanagari Extra" w:cs="BRH Devanagari Extra"/>
+                <w:b/>
+                <w:bCs/>
+                <w:color w:val="000000"/>
+                <w:sz w:val="32"/>
+                <w:szCs w:val="40"/>
+              </w:rPr>
+              <w:t>.</w:t>
+            </w:r>
+            <w:r>
+              <w:rPr>
+                <w:rFonts w:cs="BRH Devanagari Extra"/>
+                <w:b/>
+                <w:bCs/>
+                <w:color w:val="000000"/>
+                <w:szCs w:val="40"/>
+              </w:rPr>
+              <w:t>2</w:t>
+            </w:r>
+            <w:r>
+              <w:rPr>
+                <w:rFonts w:ascii="BRH Devanagari Extra" w:hAnsi="BRH Devanagari Extra" w:cs="BRH Devanagari Extra"/>
+                <w:b/>
+                <w:bCs/>
+                <w:color w:val="000000"/>
+                <w:sz w:val="32"/>
+                <w:szCs w:val="40"/>
+              </w:rPr>
+              <w:t>.</w:t>
+            </w:r>
+            <w:r>
+              <w:rPr>
+                <w:rFonts w:cs="BRH Devanagari Extra"/>
+                <w:b/>
+                <w:bCs/>
+                <w:color w:val="000000"/>
+                <w:szCs w:val="40"/>
+              </w:rPr>
+              <w:t>13</w:t>
+            </w:r>
+            <w:r>
+              <w:rPr>
+                <w:rFonts w:ascii="BRH Devanagari Extra" w:hAnsi="BRH Devanagari Extra" w:cs="BRH Devanagari Extra"/>
+                <w:b/>
+                <w:bCs/>
+                <w:color w:val="000000"/>
+                <w:sz w:val="32"/>
+                <w:szCs w:val="40"/>
+              </w:rPr>
+              <w:t>.</w:t>
+            </w:r>
+            <w:r>
+              <w:rPr>
+                <w:rFonts w:cs="BRH Devanagari Extra"/>
+                <w:b/>
+                <w:bCs/>
+                <w:color w:val="000000"/>
+                <w:szCs w:val="40"/>
+              </w:rPr>
+              <w:t>2</w:t>
+            </w:r>
+            <w:r>
+              <w:rPr>
+                <w:rFonts w:ascii="BRH Devanagari Extra" w:hAnsi="BRH Devanagari Extra" w:cs="BRH Devanagari Extra"/>
+                <w:b/>
+                <w:bCs/>
+                <w:color w:val="000000"/>
+                <w:sz w:val="32"/>
+                <w:szCs w:val="40"/>
+              </w:rPr>
+              <w:t>(</w:t>
+            </w:r>
+            <w:r>
+              <w:rPr>
+                <w:rFonts w:cs="BRH Devanagari Extra"/>
+                <w:b/>
+                <w:bCs/>
+                <w:color w:val="000000"/>
+                <w:szCs w:val="40"/>
+              </w:rPr>
+              <w:t>40</w:t>
+            </w:r>
+            <w:r>
+              <w:rPr>
+                <w:rFonts w:ascii="BRH Devanagari Extra" w:hAnsi="BRH Devanagari Extra" w:cs="BRH Devanagari Extra"/>
+                <w:b/>
+                <w:bCs/>
+                <w:color w:val="000000"/>
+                <w:sz w:val="32"/>
+                <w:szCs w:val="40"/>
+              </w:rPr>
+              <w:t>)-</w:t>
             </w:r>
             <w:r>
               <w:rPr>
@@ -30708,75 +30805,7 @@
                 <w:sz w:val="32"/>
                 <w:szCs w:val="40"/>
               </w:rPr>
-              <w:t>.</w:t>
-            </w:r>
-            <w:r>
-              <w:rPr>
-                <w:rFonts w:cs="BRH Devanagari Extra"/>
-                <w:color w:val="000000"/>
-                <w:szCs w:val="40"/>
-              </w:rPr>
-              <w:t>2</w:t>
-            </w:r>
-            <w:r>
-              <w:rPr>
-                <w:rFonts w:ascii="BRH Devanagari Extra" w:hAnsi="BRH Devanagari Extra" w:cs="BRH Devanagari Extra"/>
-                <w:color w:val="000000"/>
-                <w:sz w:val="32"/>
-                <w:szCs w:val="40"/>
-              </w:rPr>
-              <w:t>.</w:t>
-            </w:r>
-            <w:r>
-              <w:rPr>
-                <w:rFonts w:cs="BRH Devanagari Extra"/>
-                <w:color w:val="000000"/>
-                <w:szCs w:val="40"/>
-              </w:rPr>
-              <w:t>13</w:t>
-            </w:r>
-            <w:r>
-              <w:rPr>
-                <w:rFonts w:ascii="BRH Devanagari Extra" w:hAnsi="BRH Devanagari Extra" w:cs="BRH Devanagari Extra"/>
-                <w:color w:val="000000"/>
-                <w:sz w:val="32"/>
-                <w:szCs w:val="40"/>
-              </w:rPr>
-              <w:t>.</w:t>
-            </w:r>
-            <w:r>
-              <w:rPr>
-                <w:rFonts w:cs="BRH Devanagari Extra"/>
-                <w:color w:val="000000"/>
-                <w:szCs w:val="40"/>
-              </w:rPr>
-              <w:t>2</w:t>
-            </w:r>
-            <w:r>
-              <w:rPr>
-                <w:rFonts w:ascii="BRH Devanagari Extra" w:hAnsi="BRH Devanagari Extra" w:cs="BRH Devanagari Extra"/>
-                <w:color w:val="000000"/>
-                <w:sz w:val="32"/>
-                <w:szCs w:val="40"/>
-              </w:rPr>
-              <w:t>(</w:t>
-            </w:r>
-            <w:r>
-              <w:rPr>
-                <w:rFonts w:cs="BRH Devanagari Extra"/>
-                <w:color w:val="000000"/>
-                <w:szCs w:val="40"/>
-              </w:rPr>
-              <w:t>40</w:t>
-            </w:r>
-            <w:r>
-              <w:rPr>
-                <w:rFonts w:ascii="BRH Devanagari Extra" w:hAnsi="BRH Devanagari Extra" w:cs="BRH Devanagari Extra"/>
-                <w:color w:val="000000"/>
-                <w:sz w:val="32"/>
-                <w:szCs w:val="40"/>
-              </w:rPr>
-              <w:t xml:space="preserve">)-  </w:t>
+              <w:t xml:space="preserve">  </w:t>
             </w:r>
             <w:r>
               <w:rPr>
@@ -33071,7 +33100,7 @@
               <w:autoSpaceDN w:val="0"/>
               <w:adjustRightInd w:val="0"/>
               <w:rPr>
-                <w:rFonts w:ascii="Latha" w:hAnsi="Latha" w:cs="Latha" w:hint="cs"/>
+                <w:rFonts w:ascii="Latha" w:hAnsi="Latha" w:cs="Latha"/>
                 <w:szCs w:val="24"/>
                 <w:lang w:bidi="ta-IN"/>
               </w:rPr>
@@ -34146,7 +34175,7 @@
               <w:autoSpaceDN w:val="0"/>
               <w:adjustRightInd w:val="0"/>
               <w:rPr>
-                <w:rFonts w:ascii="Latha" w:hAnsi="Latha" w:cs="Latha" w:hint="cs"/>
+                <w:rFonts w:ascii="Latha" w:hAnsi="Latha" w:cs="Latha"/>
                 <w:szCs w:val="24"/>
                 <w:lang w:bidi="ta-IN"/>
               </w:rPr>

</xml_diff>

<commit_message>
Update TS 1.2 Jatai Tamil Corrections.docx
</commit_message>
<xml_diff>
--- a/TS Jatai Ghanam Project/TS 1.2/TS 1.2 Jatai Tamil Corrections.docx
+++ b/TS Jatai Ghanam Project/TS 1.2/TS 1.2 Jatai Tamil Corrections.docx
@@ -169,27 +169,7 @@
           <w:sz w:val="28"/>
           <w:szCs w:val="32"/>
         </w:rPr>
-        <w:t>(</w:t>
-      </w:r>
-      <w:proofErr w:type="gramStart"/>
-      <w:r>
-        <w:rPr>
-          <w:b/>
-          <w:bCs/>
-          <w:sz w:val="28"/>
-          <w:szCs w:val="32"/>
-        </w:rPr>
-        <w:t>ignore</w:t>
-      </w:r>
-      <w:proofErr w:type="gramEnd"/>
-      <w:r>
-        <w:rPr>
-          <w:b/>
-          <w:bCs/>
-          <w:sz w:val="28"/>
-          <w:szCs w:val="32"/>
-        </w:rPr>
-        <w:t xml:space="preserve"> those which are already incorporated in your book’s version and date)</w:t>
+        <w:t>(ignore those which are already incorporated in your book’s version and date)</w:t>
       </w:r>
     </w:p>
     <w:p>
@@ -3497,6 +3477,7 @@
                 <w:cs/>
                 <w:lang w:bidi="ta-IN"/>
               </w:rPr>
+              <w:lastRenderedPageBreak/>
               <w:t>உத்த</w:t>
             </w:r>
             <w:r>
@@ -3644,6 +3625,7 @@
                 <w:cs/>
                 <w:lang w:bidi="ta-IN"/>
               </w:rPr>
+              <w:lastRenderedPageBreak/>
               <w:t>20</w:t>
             </w:r>
             <w:r>
@@ -4859,7 +4841,6 @@
                 <w:cs/>
                 <w:lang w:bidi="ta-IN"/>
               </w:rPr>
-              <w:lastRenderedPageBreak/>
               <w:t>55</w:t>
             </w:r>
             <w:r>
@@ -8969,6 +8950,7 @@
                 <w:cs/>
                 <w:lang w:bidi="ta-IN"/>
               </w:rPr>
+              <w:lastRenderedPageBreak/>
               <w:t>அ</w:t>
             </w:r>
             <w:r>
@@ -9199,6 +9181,7 @@
                 <w:cs/>
                 <w:lang w:bidi="ta-IN"/>
               </w:rPr>
+              <w:lastRenderedPageBreak/>
               <w:t>49</w:t>
             </w:r>
             <w:r>
@@ -9837,6 +9820,7 @@
                 <w:cs/>
                 <w:lang w:bidi="ta-IN"/>
               </w:rPr>
+              <w:lastRenderedPageBreak/>
               <w:t>அ</w:t>
             </w:r>
             <w:r>
@@ -10170,27 +10154,7 @@
                 <w:sz w:val="32"/>
                 <w:szCs w:val="40"/>
               </w:rPr>
-              <w:t>)</w:t>
-            </w:r>
-            <w:proofErr w:type="gramStart"/>
-            <w:r>
-              <w:rPr>
-                <w:rFonts w:ascii="BRH Devanagari Extra" w:hAnsi="BRH Devanagari Extra" w:cs="BRH Devanagari Extra"/>
-                <w:color w:val="FF0000"/>
-                <w:sz w:val="32"/>
-                <w:szCs w:val="40"/>
-              </w:rPr>
-              <w:t>-  xuÉÉWûÉÿ</w:t>
-            </w:r>
-            <w:proofErr w:type="gramEnd"/>
-            <w:r>
-              <w:rPr>
-                <w:rFonts w:ascii="BRH Devanagari Extra" w:hAnsi="BRH Devanagari Extra" w:cs="BRH Devanagari Extra"/>
-                <w:color w:val="FF0000"/>
-                <w:sz w:val="32"/>
-                <w:szCs w:val="40"/>
-              </w:rPr>
-              <w:t xml:space="preserve"> | AalÉåÿ |</w:t>
+              <w:t>)-  xuÉÉWûÉÿ | AalÉåÿ |</w:t>
             </w:r>
           </w:p>
           <w:p>
@@ -10395,27 +10359,7 @@
                 <w:sz w:val="32"/>
                 <w:szCs w:val="40"/>
               </w:rPr>
-              <w:t>)</w:t>
-            </w:r>
-            <w:proofErr w:type="gramStart"/>
-            <w:r>
-              <w:rPr>
-                <w:rFonts w:ascii="BRH Devanagari Extra" w:hAnsi="BRH Devanagari Extra" w:cs="BRH Devanagari Extra"/>
-                <w:color w:val="FF0000"/>
-                <w:sz w:val="32"/>
-                <w:szCs w:val="40"/>
-              </w:rPr>
-              <w:t>-  AalÉåÿ</w:t>
-            </w:r>
-            <w:proofErr w:type="gramEnd"/>
-            <w:r>
-              <w:rPr>
-                <w:rFonts w:ascii="BRH Devanagari Extra" w:hAnsi="BRH Devanagari Extra" w:cs="BRH Devanagari Extra"/>
-                <w:color w:val="FF0000"/>
-                <w:sz w:val="32"/>
-                <w:szCs w:val="40"/>
-              </w:rPr>
-              <w:t xml:space="preserve"> | iuÉqÉç | </w:t>
+              <w:t xml:space="preserve">)-  AalÉåÿ | iuÉqÉç | </w:t>
             </w:r>
           </w:p>
           <w:p>
@@ -10623,27 +10567,7 @@
                 <w:sz w:val="32"/>
                 <w:szCs w:val="40"/>
               </w:rPr>
-              <w:t>)</w:t>
-            </w:r>
-            <w:proofErr w:type="gramStart"/>
-            <w:r>
-              <w:rPr>
-                <w:rFonts w:ascii="BRH Devanagari Extra" w:hAnsi="BRH Devanagari Extra" w:cs="BRH Devanagari Extra"/>
-                <w:color w:val="FF0000"/>
-                <w:sz w:val="32"/>
-                <w:szCs w:val="40"/>
-              </w:rPr>
-              <w:t>-  xuÉÉWûÉÿ</w:t>
-            </w:r>
-            <w:proofErr w:type="gramEnd"/>
-            <w:r>
-              <w:rPr>
-                <w:rFonts w:ascii="BRH Devanagari Extra" w:hAnsi="BRH Devanagari Extra" w:cs="BRH Devanagari Extra"/>
-                <w:color w:val="FF0000"/>
-                <w:sz w:val="32"/>
-                <w:szCs w:val="40"/>
-              </w:rPr>
-              <w:t xml:space="preserve"> | AalÉåÿ |</w:t>
+              <w:t>)-  xuÉÉWûÉÿ | AalÉåÿ |</w:t>
             </w:r>
           </w:p>
           <w:p>
@@ -10828,27 +10752,7 @@
                 <w:sz w:val="32"/>
                 <w:szCs w:val="40"/>
               </w:rPr>
-              <w:t>)</w:t>
-            </w:r>
-            <w:proofErr w:type="gramStart"/>
-            <w:r>
-              <w:rPr>
-                <w:rFonts w:ascii="BRH Devanagari Extra" w:hAnsi="BRH Devanagari Extra" w:cs="BRH Devanagari Extra"/>
-                <w:color w:val="FF0000"/>
-                <w:sz w:val="32"/>
-                <w:szCs w:val="40"/>
-              </w:rPr>
-              <w:t>-  AalÉåÿ</w:t>
-            </w:r>
-            <w:proofErr w:type="gramEnd"/>
-            <w:r>
-              <w:rPr>
-                <w:rFonts w:ascii="BRH Devanagari Extra" w:hAnsi="BRH Devanagari Extra" w:cs="BRH Devanagari Extra"/>
-                <w:color w:val="FF0000"/>
-                <w:sz w:val="32"/>
-                <w:szCs w:val="40"/>
-              </w:rPr>
-              <w:t xml:space="preserve"> | iuÉqÉç | </w:t>
+              <w:t xml:space="preserve">)-  AalÉåÿ | iuÉqÉç | </w:t>
             </w:r>
           </w:p>
           <w:p>
@@ -14458,19 +14362,8 @@
                 <w:sz w:val="32"/>
                 <w:szCs w:val="40"/>
               </w:rPr>
-              <w:t>)</w:t>
-            </w:r>
-            <w:proofErr w:type="gramStart"/>
-            <w:r>
-              <w:rPr>
-                <w:rFonts w:ascii="BRH Devanagari Extra" w:hAnsi="BRH Devanagari Extra" w:cs="BRH Devanagari Extra"/>
-                <w:color w:val="FF0000"/>
-                <w:sz w:val="32"/>
-                <w:szCs w:val="40"/>
-              </w:rPr>
-              <w:t>-  A</w:t>
-            </w:r>
-            <w:proofErr w:type="gramEnd"/>
+              <w:t>)-  A</w:t>
+            </w:r>
             <w:r>
               <w:rPr>
                 <w:rFonts w:ascii="BRH Malayalam Extra" w:hAnsi="BRH Malayalam Extra" w:cs="BRH Devanagari Extra"/>
@@ -14527,6 +14420,7 @@
                 <w:sz w:val="32"/>
                 <w:szCs w:val="40"/>
               </w:rPr>
+              <w:lastRenderedPageBreak/>
               <w:t>A</w:t>
             </w:r>
             <w:r>
@@ -14656,6 +14550,7 @@
                 <w:color w:val="FF0000"/>
                 <w:szCs w:val="40"/>
               </w:rPr>
+              <w:lastRenderedPageBreak/>
               <w:t>39</w:t>
             </w:r>
             <w:r>
@@ -14750,19 +14645,8 @@
                 <w:sz w:val="32"/>
                 <w:szCs w:val="40"/>
               </w:rPr>
-              <w:t>)</w:t>
-            </w:r>
-            <w:proofErr w:type="gramStart"/>
-            <w:r>
-              <w:rPr>
-                <w:rFonts w:ascii="BRH Devanagari Extra" w:hAnsi="BRH Devanagari Extra" w:cs="BRH Devanagari Extra"/>
-                <w:color w:val="FF0000"/>
-                <w:sz w:val="32"/>
-                <w:szCs w:val="40"/>
-              </w:rPr>
-              <w:t>-  A</w:t>
-            </w:r>
-            <w:proofErr w:type="gramEnd"/>
+              <w:t>)-  A</w:t>
+            </w:r>
             <w:r>
               <w:rPr>
                 <w:rFonts w:ascii="BRH Malayalam Extra" w:hAnsi="BRH Malayalam Extra" w:cs="BRH Devanagari Extra"/>
@@ -14818,6 +14702,7 @@
                 <w:sz w:val="32"/>
                 <w:szCs w:val="40"/>
               </w:rPr>
+              <w:lastRenderedPageBreak/>
               <w:t>A</w:t>
             </w:r>
             <w:r>
@@ -14971,7 +14856,6 @@
               </w:rPr>
               <w:t>(</w:t>
             </w:r>
-            <w:proofErr w:type="gramStart"/>
             <w:r>
               <w:rPr>
                 <w:rFonts w:cs="Arial"/>
@@ -14979,17 +14863,7 @@
                 <w:sz w:val="28"/>
                 <w:szCs w:val="36"/>
               </w:rPr>
-              <w:t>kampam</w:t>
-            </w:r>
-            <w:proofErr w:type="gramEnd"/>
-            <w:r>
-              <w:rPr>
-                <w:rFonts w:cs="Arial"/>
-                <w:color w:val="FF0000"/>
-                <w:sz w:val="28"/>
-                <w:szCs w:val="36"/>
-              </w:rPr>
-              <w:t xml:space="preserve"> indicated</w:t>
+              <w:t>kampam indicated</w:t>
             </w:r>
             <w:r>
               <w:rPr>
@@ -15127,19 +15001,8 @@
                 <w:sz w:val="32"/>
                 <w:szCs w:val="40"/>
               </w:rPr>
-              <w:t>)</w:t>
-            </w:r>
-            <w:proofErr w:type="gramStart"/>
-            <w:r>
-              <w:rPr>
-                <w:rFonts w:ascii="BRH Devanagari Extra" w:hAnsi="BRH Devanagari Extra" w:cs="BRH Devanagari Extra"/>
-                <w:color w:val="FF0000"/>
-                <w:sz w:val="32"/>
-                <w:szCs w:val="40"/>
-              </w:rPr>
-              <w:t>-  iuÉÉ</w:t>
-            </w:r>
-            <w:proofErr w:type="gramEnd"/>
+              <w:t>)-  iuÉÉ</w:t>
+            </w:r>
             <w:r>
               <w:rPr>
                 <w:rFonts w:ascii="BRH Malayalam Extra" w:hAnsi="BRH Malayalam Extra" w:cs="BRH Devanagari Extra"/>
@@ -15319,19 +15182,8 @@
                 <w:sz w:val="32"/>
                 <w:szCs w:val="40"/>
               </w:rPr>
-              <w:t>)</w:t>
-            </w:r>
-            <w:proofErr w:type="gramStart"/>
-            <w:r>
-              <w:rPr>
-                <w:rFonts w:ascii="BRH Devanagari Extra" w:hAnsi="BRH Devanagari Extra" w:cs="BRH Devanagari Extra"/>
-                <w:color w:val="FF0000"/>
-                <w:sz w:val="32"/>
-                <w:szCs w:val="40"/>
-              </w:rPr>
-              <w:t>-  iuÉÉ</w:t>
-            </w:r>
-            <w:proofErr w:type="gramEnd"/>
+              <w:t>)-  iuÉÉ</w:t>
+            </w:r>
             <w:r>
               <w:rPr>
                 <w:rFonts w:ascii="BRH Malayalam Extra" w:hAnsi="BRH Malayalam Extra" w:cs="BRH Devanagari Extra"/>
@@ -17124,6 +16976,7 @@
                 <w:cs/>
                 <w:lang w:bidi="ta-IN"/>
               </w:rPr>
+              <w:lastRenderedPageBreak/>
               <w:t>ஸுப்ர</w:t>
             </w:r>
             <w:r>
@@ -17290,6 +17143,7 @@
                 <w:cs/>
                 <w:lang w:bidi="ta-IN"/>
               </w:rPr>
+              <w:lastRenderedPageBreak/>
               <w:t>11</w:t>
             </w:r>
             <w:r>
@@ -21098,19 +20952,8 @@
                 <w:sz w:val="32"/>
                 <w:szCs w:val="40"/>
               </w:rPr>
-              <w:t>)</w:t>
-            </w:r>
-            <w:proofErr w:type="gramStart"/>
-            <w:r>
-              <w:rPr>
-                <w:rFonts w:ascii="BRH Devanagari Extra" w:hAnsi="BRH Devanagari Extra" w:cs="BRH Devanagari Extra"/>
-                <w:color w:val="FF0000"/>
-                <w:sz w:val="32"/>
-                <w:szCs w:val="40"/>
-              </w:rPr>
-              <w:t>-  A</w:t>
-            </w:r>
-            <w:proofErr w:type="gramEnd"/>
+              <w:t>)-  A</w:t>
+            </w:r>
             <w:r>
               <w:rPr>
                 <w:rFonts w:ascii="BRH Malayalam Extra" w:hAnsi="BRH Malayalam Extra" w:cs="BRH Devanagari Extra"/>
@@ -21202,7 +21045,6 @@
               </w:rPr>
               <w:t>(aqÉç</w:t>
             </w:r>
-            <w:proofErr w:type="gramStart"/>
             <w:r>
               <w:rPr>
                 <w:rFonts w:ascii="BRH Malayalam Extra" w:hAnsi="BRH Malayalam Extra" w:cs="BRH Devanagari Extra"/>
@@ -21218,17 +21060,7 @@
                 <w:sz w:val="32"/>
                 <w:szCs w:val="40"/>
               </w:rPr>
-              <w:t>)zÉÑlÉÉþ</w:t>
-            </w:r>
-            <w:proofErr w:type="gramEnd"/>
-            <w:r>
-              <w:rPr>
-                <w:rFonts w:ascii="BRH Devanagari Extra" w:hAnsi="BRH Devanagari Extra" w:cs="BRH Devanagari Extra"/>
-                <w:color w:val="FF0000"/>
-                <w:sz w:val="32"/>
-                <w:szCs w:val="40"/>
-              </w:rPr>
-              <w:t xml:space="preserve"> iÉå </w:t>
+              <w:t xml:space="preserve">)zÉÑlÉÉþ iÉå </w:t>
             </w:r>
             <w:r>
               <w:rPr>
@@ -21436,19 +21268,8 @@
                 <w:sz w:val="32"/>
                 <w:szCs w:val="40"/>
               </w:rPr>
-              <w:t>)</w:t>
-            </w:r>
-            <w:proofErr w:type="gramStart"/>
-            <w:r>
-              <w:rPr>
-                <w:rFonts w:ascii="BRH Devanagari Extra" w:hAnsi="BRH Devanagari Extra" w:cs="BRH Devanagari Extra"/>
-                <w:color w:val="FF0000"/>
-                <w:sz w:val="32"/>
-                <w:szCs w:val="40"/>
-              </w:rPr>
-              <w:t>-  A</w:t>
-            </w:r>
-            <w:proofErr w:type="gramEnd"/>
+              <w:t>)-  A</w:t>
+            </w:r>
             <w:r>
               <w:rPr>
                 <w:rFonts w:ascii="BRH Malayalam Extra" w:hAnsi="BRH Malayalam Extra" w:cs="BRH Devanagari Extra"/>
@@ -21540,7 +21361,6 @@
               </w:rPr>
               <w:t>(aqÉç</w:t>
             </w:r>
-            <w:proofErr w:type="gramStart"/>
             <w:r>
               <w:rPr>
                 <w:rFonts w:ascii="BRH Malayalam Extra" w:hAnsi="BRH Malayalam Extra" w:cs="BRH Devanagari Extra"/>
@@ -21556,17 +21376,7 @@
                 <w:sz w:val="32"/>
                 <w:szCs w:val="40"/>
               </w:rPr>
-              <w:t>)zÉÑlÉÉþ</w:t>
-            </w:r>
-            <w:proofErr w:type="gramEnd"/>
-            <w:r>
-              <w:rPr>
-                <w:rFonts w:ascii="BRH Devanagari Extra" w:hAnsi="BRH Devanagari Extra" w:cs="BRH Devanagari Extra"/>
-                <w:color w:val="FF0000"/>
-                <w:sz w:val="32"/>
-                <w:szCs w:val="40"/>
-              </w:rPr>
-              <w:t xml:space="preserve"> iÉå </w:t>
+              <w:t xml:space="preserve">)zÉÑlÉÉþ iÉå </w:t>
             </w:r>
             <w:r>
               <w:rPr>
@@ -25751,27 +25561,7 @@
                 <w:sz w:val="32"/>
                 <w:szCs w:val="40"/>
               </w:rPr>
-              <w:t>)</w:t>
-            </w:r>
-            <w:proofErr w:type="gramStart"/>
-            <w:r>
-              <w:rPr>
-                <w:rFonts w:ascii="BRH Devanagari Extra" w:hAnsi="BRH Devanagari Extra" w:cs="BRH Devanagari Extra"/>
-                <w:color w:val="FF0000"/>
-                <w:sz w:val="32"/>
-                <w:szCs w:val="40"/>
-              </w:rPr>
-              <w:t>-  lÉÉqlÉÉÿ</w:t>
-            </w:r>
-            <w:proofErr w:type="gramEnd"/>
-            <w:r>
-              <w:rPr>
-                <w:rFonts w:ascii="BRH Devanagari Extra" w:hAnsi="BRH Devanagari Extra" w:cs="BRH Devanagari Extra"/>
-                <w:color w:val="FF0000"/>
-                <w:sz w:val="32"/>
-                <w:szCs w:val="40"/>
-              </w:rPr>
-              <w:t xml:space="preserve"> | AÉ | </w:t>
+              <w:t xml:space="preserve">)-  lÉÉqlÉÉÿ | AÉ | </w:t>
             </w:r>
           </w:p>
           <w:p>
@@ -25952,27 +25742,7 @@
                 <w:sz w:val="32"/>
                 <w:szCs w:val="40"/>
               </w:rPr>
-              <w:t>)</w:t>
-            </w:r>
-            <w:proofErr w:type="gramStart"/>
-            <w:r>
-              <w:rPr>
-                <w:rFonts w:ascii="BRH Devanagari Extra" w:hAnsi="BRH Devanagari Extra" w:cs="BRH Devanagari Extra"/>
-                <w:color w:val="FF0000"/>
-                <w:sz w:val="32"/>
-                <w:szCs w:val="40"/>
-              </w:rPr>
-              <w:t>-  lÉÉqlÉÉÿ</w:t>
-            </w:r>
-            <w:proofErr w:type="gramEnd"/>
-            <w:r>
-              <w:rPr>
-                <w:rFonts w:ascii="BRH Devanagari Extra" w:hAnsi="BRH Devanagari Extra" w:cs="BRH Devanagari Extra"/>
-                <w:color w:val="FF0000"/>
-                <w:sz w:val="32"/>
-                <w:szCs w:val="40"/>
-              </w:rPr>
-              <w:t xml:space="preserve"> | AÉ | </w:t>
+              <w:t xml:space="preserve">)-  lÉÉqlÉÉÿ | AÉ | </w:t>
             </w:r>
           </w:p>
           <w:p>
@@ -26160,19 +25930,8 @@
                 <w:sz w:val="32"/>
                 <w:szCs w:val="40"/>
               </w:rPr>
-              <w:t>)</w:t>
-            </w:r>
-            <w:proofErr w:type="gramStart"/>
-            <w:r>
-              <w:rPr>
-                <w:rFonts w:ascii="BRH Devanagari Extra" w:hAnsi="BRH Devanagari Extra" w:cs="BRH Devanagari Extra"/>
-                <w:color w:val="FF0000"/>
-                <w:sz w:val="32"/>
-                <w:szCs w:val="40"/>
-              </w:rPr>
-              <w:t>-  iuÉÉ</w:t>
-            </w:r>
-            <w:proofErr w:type="gramEnd"/>
+              <w:t>)-  iuÉÉ</w:t>
+            </w:r>
             <w:r>
               <w:rPr>
                 <w:rFonts w:ascii="BRH Malayalam Extra" w:hAnsi="BRH Malayalam Extra" w:cs="BRH Devanagari Extra"/>
@@ -26352,19 +26111,8 @@
                 <w:sz w:val="32"/>
                 <w:szCs w:val="40"/>
               </w:rPr>
-              <w:t>)</w:t>
-            </w:r>
-            <w:proofErr w:type="gramStart"/>
-            <w:r>
-              <w:rPr>
-                <w:rFonts w:ascii="BRH Devanagari Extra" w:hAnsi="BRH Devanagari Extra" w:cs="BRH Devanagari Extra"/>
-                <w:color w:val="FF0000"/>
-                <w:sz w:val="32"/>
-                <w:szCs w:val="40"/>
-              </w:rPr>
-              <w:t>-  iuÉÉ</w:t>
-            </w:r>
-            <w:proofErr w:type="gramEnd"/>
+              <w:t>)-  iuÉÉ</w:t>
+            </w:r>
             <w:r>
               <w:rPr>
                 <w:rFonts w:ascii="BRH Malayalam Extra" w:hAnsi="BRH Malayalam Extra" w:cs="BRH Devanagari Extra"/>
@@ -30578,27 +30326,7 @@
                 <w:sz w:val="32"/>
                 <w:szCs w:val="40"/>
               </w:rPr>
-              <w:t>)</w:t>
-            </w:r>
-            <w:proofErr w:type="gramStart"/>
-            <w:r>
-              <w:rPr>
-                <w:rFonts w:ascii="BRH Devanagari Extra" w:hAnsi="BRH Devanagari Extra" w:cs="BRH Devanagari Extra"/>
-                <w:color w:val="FF0000"/>
-                <w:sz w:val="32"/>
-                <w:szCs w:val="40"/>
-              </w:rPr>
-              <w:t>-  lÉÉqlÉÉÿ</w:t>
-            </w:r>
-            <w:proofErr w:type="gramEnd"/>
-            <w:r>
-              <w:rPr>
-                <w:rFonts w:ascii="BRH Devanagari Extra" w:hAnsi="BRH Devanagari Extra" w:cs="BRH Devanagari Extra"/>
-                <w:color w:val="FF0000"/>
-                <w:sz w:val="32"/>
-                <w:szCs w:val="40"/>
-              </w:rPr>
-              <w:t xml:space="preserve"> | AÉ |</w:t>
+              <w:t>)-  lÉÉqlÉÉÿ | AÉ |</w:t>
             </w:r>
           </w:p>
           <w:p>
@@ -30779,27 +30507,7 @@
                 <w:sz w:val="32"/>
                 <w:szCs w:val="40"/>
               </w:rPr>
-              <w:t>)</w:t>
-            </w:r>
-            <w:proofErr w:type="gramStart"/>
-            <w:r>
-              <w:rPr>
-                <w:rFonts w:ascii="BRH Devanagari Extra" w:hAnsi="BRH Devanagari Extra" w:cs="BRH Devanagari Extra"/>
-                <w:color w:val="FF0000"/>
-                <w:sz w:val="32"/>
-                <w:szCs w:val="40"/>
-              </w:rPr>
-              <w:t>-  lÉÉqlÉÉÿ</w:t>
-            </w:r>
-            <w:proofErr w:type="gramEnd"/>
-            <w:r>
-              <w:rPr>
-                <w:rFonts w:ascii="BRH Devanagari Extra" w:hAnsi="BRH Devanagari Extra" w:cs="BRH Devanagari Extra"/>
-                <w:color w:val="FF0000"/>
-                <w:sz w:val="32"/>
-                <w:szCs w:val="40"/>
-              </w:rPr>
-              <w:t xml:space="preserve"> | AÉ |</w:t>
+              <w:t>)-  lÉÉqlÉÉÿ | AÉ |</w:t>
             </w:r>
           </w:p>
           <w:p>
@@ -30987,19 +30695,8 @@
                 <w:sz w:val="32"/>
                 <w:szCs w:val="40"/>
               </w:rPr>
-              <w:t>)</w:t>
-            </w:r>
-            <w:proofErr w:type="gramStart"/>
-            <w:r>
-              <w:rPr>
-                <w:rFonts w:ascii="BRH Devanagari Extra" w:hAnsi="BRH Devanagari Extra" w:cs="BRH Devanagari Extra"/>
-                <w:color w:val="FF0000"/>
-                <w:sz w:val="32"/>
-                <w:szCs w:val="40"/>
-              </w:rPr>
-              <w:t>-  iuÉÉ</w:t>
-            </w:r>
-            <w:proofErr w:type="gramEnd"/>
+              <w:t>)-  iuÉÉ</w:t>
+            </w:r>
             <w:r>
               <w:rPr>
                 <w:rFonts w:ascii="BRH Malayalam Extra" w:hAnsi="BRH Malayalam Extra" w:cs="BRH Devanagari Extra"/>
@@ -31160,19 +30857,8 @@
                 <w:sz w:val="32"/>
                 <w:szCs w:val="40"/>
               </w:rPr>
-              <w:t>)</w:t>
-            </w:r>
-            <w:proofErr w:type="gramStart"/>
-            <w:r>
-              <w:rPr>
-                <w:rFonts w:ascii="BRH Devanagari Extra" w:hAnsi="BRH Devanagari Extra" w:cs="BRH Devanagari Extra"/>
-                <w:color w:val="FF0000"/>
-                <w:sz w:val="32"/>
-                <w:szCs w:val="40"/>
-              </w:rPr>
-              <w:t>-  iuÉÉ</w:t>
-            </w:r>
-            <w:proofErr w:type="gramEnd"/>
+              <w:t>)-  iuÉÉ</w:t>
+            </w:r>
             <w:r>
               <w:rPr>
                 <w:rFonts w:ascii="BRH Malayalam Extra" w:hAnsi="BRH Malayalam Extra" w:cs="BRH Devanagari Extra"/>
@@ -34279,27 +33965,7 @@
                 <w:sz w:val="32"/>
                 <w:szCs w:val="40"/>
               </w:rPr>
-              <w:t>)</w:t>
-            </w:r>
-            <w:proofErr w:type="gramStart"/>
-            <w:r>
-              <w:rPr>
-                <w:rFonts w:ascii="BRH Devanagari Extra" w:hAnsi="BRH Devanagari Extra" w:cs="BRH Devanagari Extra"/>
-                <w:color w:val="FF0000"/>
-                <w:sz w:val="32"/>
-                <w:szCs w:val="40"/>
-              </w:rPr>
-              <w:t>-  CUÉþuÉiÉÏ</w:t>
-            </w:r>
-            <w:proofErr w:type="gramEnd"/>
-            <w:r>
-              <w:rPr>
-                <w:rFonts w:ascii="BRH Devanagari Extra" w:hAnsi="BRH Devanagari Extra" w:cs="BRH Devanagari Extra"/>
-                <w:color w:val="FF0000"/>
-                <w:sz w:val="32"/>
-                <w:szCs w:val="40"/>
-              </w:rPr>
-              <w:t xml:space="preserve"> |</w:t>
+              <w:t>)-  CUÉþuÉiÉÏ |</w:t>
             </w:r>
           </w:p>
           <w:p>
@@ -34514,27 +34180,7 @@
                 <w:sz w:val="32"/>
                 <w:szCs w:val="40"/>
               </w:rPr>
-              <w:t>)</w:t>
-            </w:r>
-            <w:proofErr w:type="gramStart"/>
-            <w:r>
-              <w:rPr>
-                <w:rFonts w:ascii="BRH Devanagari Extra" w:hAnsi="BRH Devanagari Extra" w:cs="BRH Devanagari Extra"/>
-                <w:color w:val="FF0000"/>
-                <w:sz w:val="32"/>
-                <w:szCs w:val="40"/>
-              </w:rPr>
-              <w:t>-  CUÉþuÉiÉÏ</w:t>
-            </w:r>
-            <w:proofErr w:type="gramEnd"/>
-            <w:r>
-              <w:rPr>
-                <w:rFonts w:ascii="BRH Devanagari Extra" w:hAnsi="BRH Devanagari Extra" w:cs="BRH Devanagari Extra"/>
-                <w:color w:val="FF0000"/>
-                <w:sz w:val="32"/>
-                <w:szCs w:val="40"/>
-              </w:rPr>
-              <w:t xml:space="preserve"> |</w:t>
+              <w:t>)-  CUÉþuÉiÉÏ |</w:t>
             </w:r>
           </w:p>
           <w:p>
@@ -35468,19 +35114,7 @@
                 <w:sz w:val="32"/>
                 <w:szCs w:val="40"/>
               </w:rPr>
-              <w:t>)</w:t>
-            </w:r>
-            <w:proofErr w:type="gramStart"/>
-            <w:r>
-              <w:rPr>
-                <w:rFonts w:ascii="BRH Devanagari Extra" w:hAnsi="BRH Devanagari Extra" w:cs="BRH Devanagari Extra"/>
-                <w:b/>
-                <w:bCs/>
-                <w:color w:val="000000"/>
-                <w:sz w:val="32"/>
-                <w:szCs w:val="40"/>
-              </w:rPr>
-              <w:t>-</w:t>
+              <w:t>)-</w:t>
             </w:r>
             <w:r>
               <w:rPr>
@@ -35500,7 +35134,6 @@
               </w:rPr>
               <w:t>வி</w:t>
             </w:r>
-            <w:proofErr w:type="gramEnd"/>
             <w:r>
               <w:rPr>
                 <w:rFonts w:ascii="BRH Tamil Tab Extra" w:hAnsi="BRH Tamil Tab Extra" w:cs="Latha"/>
@@ -36000,7 +35633,6 @@
                 <w:szCs w:val="24"/>
                 <w:u w:val="single"/>
               </w:rPr>
-              <w:lastRenderedPageBreak/>
               <w:t>1.2.13.3 - Jatai</w:t>
             </w:r>
           </w:p>
@@ -36024,6 +35656,7 @@
                 <w:cs/>
                 <w:lang w:bidi="ta-IN"/>
               </w:rPr>
+              <w:lastRenderedPageBreak/>
               <w:t>26</w:t>
             </w:r>
             <w:r>
@@ -36226,7 +35859,6 @@
                 <w:szCs w:val="24"/>
               </w:rPr>
             </w:pPr>
-            <w:proofErr w:type="gramStart"/>
             <w:r>
               <w:rPr>
                 <w:b/>
@@ -36254,7 +35886,6 @@
               </w:rPr>
               <w:t>ணோ</w:t>
             </w:r>
-            <w:proofErr w:type="gramEnd"/>
             <w:r>
               <w:rPr>
                 <w:rFonts w:ascii="BRH Tamil Tab Extra" w:hAnsi="BRH Tamil Tab Extra" w:cs="Latha"/>
@@ -36366,7 +35997,6 @@
                 <w:szCs w:val="24"/>
                 <w:u w:val="single"/>
               </w:rPr>
-              <w:lastRenderedPageBreak/>
               <w:t>1.2.13.3 - Jatai</w:t>
             </w:r>
           </w:p>
@@ -36390,6 +36020,7 @@
                 <w:cs/>
                 <w:lang w:bidi="ta-IN"/>
               </w:rPr>
+              <w:lastRenderedPageBreak/>
               <w:t>26</w:t>
             </w:r>
             <w:r>
@@ -36593,7 +36224,6 @@
                 <w:szCs w:val="24"/>
               </w:rPr>
             </w:pPr>
-            <w:proofErr w:type="gramStart"/>
             <w:r>
               <w:rPr>
                 <w:b/>
@@ -36621,7 +36251,6 @@
               </w:rPr>
               <w:t>ணோ</w:t>
             </w:r>
-            <w:proofErr w:type="gramEnd"/>
             <w:r>
               <w:rPr>
                 <w:rFonts w:ascii="BRH Tamil Tab Extra" w:hAnsi="BRH Tamil Tab Extra" w:cs="Latha"/>
@@ -42496,27 +42125,7 @@
           <w:sz w:val="28"/>
           <w:szCs w:val="32"/>
         </w:rPr>
-        <w:t>(</w:t>
-      </w:r>
-      <w:proofErr w:type="gramStart"/>
-      <w:r>
-        <w:rPr>
-          <w:b/>
-          <w:bCs/>
-          <w:sz w:val="28"/>
-          <w:szCs w:val="32"/>
-        </w:rPr>
-        <w:t>ignore</w:t>
-      </w:r>
-      <w:proofErr w:type="gramEnd"/>
-      <w:r>
-        <w:rPr>
-          <w:b/>
-          <w:bCs/>
-          <w:sz w:val="28"/>
-          <w:szCs w:val="32"/>
-        </w:rPr>
-        <w:t xml:space="preserve"> those which are already incorporated in your book’s version and date)</w:t>
+        <w:t>(ignore those which are already incorporated in your book’s version and date)</w:t>
       </w:r>
     </w:p>
     <w:tbl>
@@ -43211,7 +42820,6 @@
               </w:rPr>
               <w:t>னே</w:t>
             </w:r>
-            <w:proofErr w:type="gramStart"/>
             <w:r>
               <w:rPr>
                 <w:rFonts w:ascii="BRH Malayalam Extra" w:hAnsi="BRH Malayalam Extra" w:cs="BRH Malayalam Extra"/>
@@ -43248,7 +42856,6 @@
               </w:rPr>
               <w:t>in</w:t>
             </w:r>
-            <w:proofErr w:type="gramEnd"/>
             <w:r>
               <w:rPr>
                 <w:rFonts w:ascii="BRH Devanagari Extra" w:hAnsi="BRH Devanagari Extra" w:cs="BRH Devanagari Extra"/>
@@ -43503,27 +43110,7 @@
                 <w:sz w:val="28"/>
                 <w:szCs w:val="32"/>
               </w:rPr>
-              <w:t>(</w:t>
-            </w:r>
-            <w:proofErr w:type="gramStart"/>
-            <w:r>
-              <w:rPr>
-                <w:b/>
-                <w:bCs/>
-                <w:sz w:val="28"/>
-                <w:szCs w:val="32"/>
-              </w:rPr>
-              <w:t>no</w:t>
-            </w:r>
-            <w:proofErr w:type="gramEnd"/>
-            <w:r>
-              <w:rPr>
-                <w:b/>
-                <w:bCs/>
-                <w:sz w:val="28"/>
-                <w:szCs w:val="32"/>
-              </w:rPr>
-              <w:t xml:space="preserve"> elision for “a”</w:t>
+              <w:t>(no elision for “a”</w:t>
             </w:r>
             <w:r>
               <w:rPr>
@@ -43740,27 +43327,7 @@
           <w:sz w:val="28"/>
           <w:szCs w:val="32"/>
         </w:rPr>
-        <w:t>(</w:t>
-      </w:r>
-      <w:proofErr w:type="gramStart"/>
-      <w:r>
-        <w:rPr>
-          <w:b/>
-          <w:bCs/>
-          <w:sz w:val="28"/>
-          <w:szCs w:val="32"/>
-        </w:rPr>
-        <w:t>ignore</w:t>
-      </w:r>
-      <w:proofErr w:type="gramEnd"/>
-      <w:r>
-        <w:rPr>
-          <w:b/>
-          <w:bCs/>
-          <w:sz w:val="28"/>
-          <w:szCs w:val="32"/>
-        </w:rPr>
-        <w:t xml:space="preserve"> those which are already incorporated in your book’s version and date)</w:t>
+        <w:t>(ignore those which are already incorporated in your book’s version and date)</w:t>
       </w:r>
     </w:p>
     <w:tbl>
@@ -44118,7 +43685,7 @@
         <w:b/>
         <w:bCs/>
       </w:rPr>
-      <w:t xml:space="preserve">       </w:t>
+      <w:t xml:space="preserve">      </w:t>
     </w:r>
     <w:r>
       <w:rPr>

</xml_diff>